<commit_message>
Assertivas de Matriz Adicionada
Pode estar incompleta e falta modelo fisico
</commit_message>
<xml_diff>
--- a/Relatórios e Assertivas/Assestivas Estruturais T2.docx
+++ b/Relatórios e Assertivas/Assestivas Estruturais T2.docx
@@ -264,7 +264,29 @@
           <w:szCs w:val="36"/>
           <w:lang w:eastAsia="pt-BR"/>
         </w:rPr>
-        <w:t>Lista:</w:t>
+        <w:t>Lista</w:t>
+      </w:r>
+      <w:r>
+        <w:rPr>
+          <w:rFonts w:ascii="Helvetica" w:eastAsia="Times New Roman" w:hAnsi="Helvetica" w:cs="Helvetica"/>
+          <w:bCs/>
+          <w:kern w:val="36"/>
+          <w:sz w:val="36"/>
+          <w:szCs w:val="36"/>
+          <w:lang w:eastAsia="pt-BR"/>
+        </w:rPr>
+        <w:t xml:space="preserve"> Duplamente Encadeada</w:t>
+      </w:r>
+      <w:r>
+        <w:rPr>
+          <w:rFonts w:ascii="Helvetica" w:eastAsia="Times New Roman" w:hAnsi="Helvetica" w:cs="Helvetica"/>
+          <w:bCs/>
+          <w:kern w:val="36"/>
+          <w:sz w:val="36"/>
+          <w:szCs w:val="36"/>
+          <w:lang w:eastAsia="pt-BR"/>
+        </w:rPr>
+        <w:t>:</w:t>
       </w:r>
     </w:p>
     <w:p>
@@ -857,46 +879,26 @@
         </w:rPr>
         <w:t xml:space="preserve"> == NULL e</w:t>
       </w:r>
-      <w:bookmarkStart w:id="0" w:name="_GoBack"/>
-      <w:bookmarkEnd w:id="0"/>
-    </w:p>
-    <w:p>
-      <w:pPr>
-        <w:spacing w:before="240" w:after="225" w:line="240" w:lineRule="auto"/>
-        <w:outlineLvl w:val="0"/>
-        <w:rPr>
-          <w:rFonts w:ascii="Helvetica" w:eastAsia="Times New Roman" w:hAnsi="Helvetica" w:cs="Helvetica"/>
-          <w:bCs/>
-          <w:kern w:val="36"/>
-          <w:lang w:eastAsia="pt-BR"/>
-        </w:rPr>
-      </w:pPr>
-      <w:r>
-        <w:rPr>
-          <w:rFonts w:ascii="Helvetica" w:eastAsia="Times New Roman" w:hAnsi="Helvetica" w:cs="Helvetica"/>
-          <w:bCs/>
-          <w:kern w:val="36"/>
-          <w:lang w:eastAsia="pt-BR"/>
-        </w:rPr>
-        <w:t xml:space="preserve">                                                       </w:t>
-      </w:r>
-      <w:r>
-        <w:rPr>
-          <w:rFonts w:ascii="Helvetica" w:eastAsia="Times New Roman" w:hAnsi="Helvetica" w:cs="Helvetica"/>
-          <w:bCs/>
-          <w:kern w:val="36"/>
-          <w:lang w:eastAsia="pt-BR"/>
-        </w:rPr>
-        <w:t xml:space="preserve">            </w:t>
-      </w:r>
-      <w:r>
-        <w:rPr>
-          <w:rFonts w:ascii="Helvetica" w:eastAsia="Times New Roman" w:hAnsi="Helvetica" w:cs="Helvetica"/>
-          <w:bCs/>
-          <w:kern w:val="36"/>
-          <w:lang w:eastAsia="pt-BR"/>
-        </w:rPr>
-        <w:t xml:space="preserve">          </w:t>
+    </w:p>
+    <w:p>
+      <w:pPr>
+        <w:spacing w:before="240" w:after="225" w:line="240" w:lineRule="auto"/>
+        <w:outlineLvl w:val="0"/>
+        <w:rPr>
+          <w:rFonts w:ascii="Helvetica" w:eastAsia="Times New Roman" w:hAnsi="Helvetica" w:cs="Helvetica"/>
+          <w:bCs/>
+          <w:kern w:val="36"/>
+          <w:lang w:eastAsia="pt-BR"/>
+        </w:rPr>
+      </w:pPr>
+      <w:r>
+        <w:rPr>
+          <w:rFonts w:ascii="Helvetica" w:eastAsia="Times New Roman" w:hAnsi="Helvetica" w:cs="Helvetica"/>
+          <w:bCs/>
+          <w:kern w:val="36"/>
+          <w:lang w:eastAsia="pt-BR"/>
+        </w:rPr>
+        <w:t xml:space="preserve">                                                                             </w:t>
       </w:r>
       <w:proofErr w:type="spellStart"/>
       <w:proofErr w:type="gramStart"/>
@@ -959,16 +961,7 @@
           <w:kern w:val="36"/>
           <w:lang w:eastAsia="pt-BR"/>
         </w:rPr>
-        <w:t xml:space="preserve">                                                                 </w:t>
-      </w:r>
-      <w:r>
-        <w:rPr>
-          <w:rFonts w:ascii="Helvetica" w:eastAsia="Times New Roman" w:hAnsi="Helvetica" w:cs="Helvetica"/>
-          <w:bCs/>
-          <w:kern w:val="36"/>
-          <w:lang w:eastAsia="pt-BR"/>
-        </w:rPr>
-        <w:t xml:space="preserve">            </w:t>
+        <w:t xml:space="preserve">                                                                             </w:t>
       </w:r>
       <w:proofErr w:type="spellStart"/>
       <w:proofErr w:type="gramStart"/>
@@ -1515,6 +1508,577 @@
           <w:lang w:eastAsia="pt-BR"/>
         </w:rPr>
       </w:pPr>
+    </w:p>
+    <w:p>
+      <w:pPr>
+        <w:spacing w:before="240" w:after="225" w:line="240" w:lineRule="auto"/>
+        <w:outlineLvl w:val="0"/>
+        <w:rPr>
+          <w:rFonts w:ascii="Helvetica" w:eastAsia="Times New Roman" w:hAnsi="Helvetica" w:cs="Helvetica"/>
+          <w:bCs/>
+          <w:kern w:val="36"/>
+          <w:lang w:eastAsia="pt-BR"/>
+        </w:rPr>
+      </w:pPr>
+    </w:p>
+    <w:p>
+      <w:pPr>
+        <w:spacing w:before="240" w:after="225" w:line="240" w:lineRule="auto"/>
+        <w:outlineLvl w:val="0"/>
+        <w:rPr>
+          <w:rFonts w:ascii="Helvetica" w:eastAsia="Times New Roman" w:hAnsi="Helvetica" w:cs="Helvetica"/>
+          <w:bCs/>
+          <w:kern w:val="36"/>
+          <w:sz w:val="36"/>
+          <w:szCs w:val="36"/>
+          <w:lang w:eastAsia="pt-BR"/>
+        </w:rPr>
+      </w:pPr>
+      <w:r>
+        <w:rPr>
+          <w:rFonts w:ascii="Helvetica" w:eastAsia="Times New Roman" w:hAnsi="Helvetica" w:cs="Helvetica"/>
+          <w:bCs/>
+          <w:kern w:val="36"/>
+          <w:sz w:val="36"/>
+          <w:szCs w:val="36"/>
+          <w:lang w:eastAsia="pt-BR"/>
+        </w:rPr>
+        <w:lastRenderedPageBreak/>
+        <w:t>Matriz</w:t>
+      </w:r>
+      <w:r>
+        <w:rPr>
+          <w:rFonts w:ascii="Helvetica" w:eastAsia="Times New Roman" w:hAnsi="Helvetica" w:cs="Helvetica"/>
+          <w:bCs/>
+          <w:kern w:val="36"/>
+          <w:sz w:val="36"/>
+          <w:szCs w:val="36"/>
+          <w:lang w:eastAsia="pt-BR"/>
+        </w:rPr>
+        <w:t>:</w:t>
+      </w:r>
+    </w:p>
+    <w:p>
+      <w:pPr>
+        <w:spacing w:before="240" w:after="225" w:line="240" w:lineRule="auto"/>
+        <w:outlineLvl w:val="0"/>
+        <w:rPr>
+          <w:rFonts w:ascii="Helvetica" w:eastAsia="Times New Roman" w:hAnsi="Helvetica" w:cs="Helvetica"/>
+          <w:bCs/>
+          <w:kern w:val="36"/>
+          <w:lang w:eastAsia="pt-BR"/>
+        </w:rPr>
+      </w:pPr>
+      <w:r>
+        <w:rPr>
+          <w:rFonts w:ascii="Helvetica" w:eastAsia="Times New Roman" w:hAnsi="Helvetica" w:cs="Helvetica"/>
+          <w:bCs/>
+          <w:kern w:val="36"/>
+          <w:lang w:eastAsia="pt-BR"/>
+        </w:rPr>
+        <w:t xml:space="preserve">Contém: </w:t>
+      </w:r>
+    </w:p>
+    <w:p>
+      <w:pPr>
+        <w:spacing w:before="240" w:after="225" w:line="240" w:lineRule="auto"/>
+        <w:outlineLvl w:val="0"/>
+        <w:rPr>
+          <w:rFonts w:ascii="Helvetica" w:eastAsia="Times New Roman" w:hAnsi="Helvetica" w:cs="Helvetica"/>
+          <w:bCs/>
+          <w:kern w:val="36"/>
+          <w:lang w:eastAsia="pt-BR"/>
+        </w:rPr>
+      </w:pPr>
+      <w:r>
+        <w:rPr>
+          <w:rFonts w:ascii="Helvetica" w:eastAsia="Times New Roman" w:hAnsi="Helvetica" w:cs="Helvetica"/>
+          <w:bCs/>
+          <w:kern w:val="36"/>
+          <w:lang w:eastAsia="pt-BR"/>
+        </w:rPr>
+        <w:t>- Número de Linhas</w:t>
+      </w:r>
+    </w:p>
+    <w:p>
+      <w:pPr>
+        <w:spacing w:before="240" w:after="225" w:line="240" w:lineRule="auto"/>
+        <w:outlineLvl w:val="0"/>
+        <w:rPr>
+          <w:rFonts w:ascii="Helvetica" w:eastAsia="Times New Roman" w:hAnsi="Helvetica" w:cs="Helvetica"/>
+          <w:bCs/>
+          <w:kern w:val="36"/>
+          <w:lang w:eastAsia="pt-BR"/>
+        </w:rPr>
+      </w:pPr>
+      <w:r>
+        <w:rPr>
+          <w:rFonts w:ascii="Helvetica" w:eastAsia="Times New Roman" w:hAnsi="Helvetica" w:cs="Helvetica"/>
+          <w:bCs/>
+          <w:kern w:val="36"/>
+          <w:lang w:eastAsia="pt-BR"/>
+        </w:rPr>
+        <w:t>- Número de Colunas</w:t>
+      </w:r>
+    </w:p>
+    <w:p>
+      <w:pPr>
+        <w:spacing w:before="240" w:after="225" w:line="240" w:lineRule="auto"/>
+        <w:outlineLvl w:val="0"/>
+        <w:rPr>
+          <w:rFonts w:ascii="Helvetica" w:eastAsia="Times New Roman" w:hAnsi="Helvetica" w:cs="Helvetica"/>
+          <w:bCs/>
+          <w:kern w:val="36"/>
+          <w:lang w:eastAsia="pt-BR"/>
+        </w:rPr>
+      </w:pPr>
+      <w:r>
+        <w:rPr>
+          <w:rFonts w:ascii="Helvetica" w:eastAsia="Times New Roman" w:hAnsi="Helvetica" w:cs="Helvetica"/>
+          <w:bCs/>
+          <w:kern w:val="36"/>
+          <w:lang w:eastAsia="pt-BR"/>
+        </w:rPr>
+        <w:t>- Ponteira para lista duplamente encadeada</w:t>
+      </w:r>
+    </w:p>
+    <w:p>
+      <w:pPr>
+        <w:spacing w:before="240" w:after="225" w:line="240" w:lineRule="auto"/>
+        <w:outlineLvl w:val="0"/>
+        <w:rPr>
+          <w:rFonts w:ascii="Helvetica" w:eastAsia="Times New Roman" w:hAnsi="Helvetica" w:cs="Helvetica"/>
+          <w:bCs/>
+          <w:kern w:val="36"/>
+          <w:lang w:eastAsia="pt-BR"/>
+        </w:rPr>
+      </w:pPr>
+    </w:p>
+    <w:p>
+      <w:pPr>
+        <w:pStyle w:val="PargrafodaLista"/>
+        <w:numPr>
+          <w:ilvl w:val="0"/>
+          <w:numId w:val="1"/>
+        </w:numPr>
+        <w:spacing w:before="240" w:after="225" w:line="240" w:lineRule="auto"/>
+        <w:outlineLvl w:val="0"/>
+        <w:rPr>
+          <w:rFonts w:ascii="Helvetica" w:eastAsia="Times New Roman" w:hAnsi="Helvetica" w:cs="Helvetica"/>
+          <w:bCs/>
+          <w:kern w:val="36"/>
+          <w:lang w:eastAsia="pt-BR"/>
+        </w:rPr>
+      </w:pPr>
+      <w:r>
+        <w:rPr>
+          <w:rFonts w:ascii="Helvetica" w:eastAsia="Times New Roman" w:hAnsi="Helvetica" w:cs="Helvetica"/>
+          <w:bCs/>
+          <w:kern w:val="36"/>
+          <w:lang w:eastAsia="pt-BR"/>
+        </w:rPr>
+        <w:t xml:space="preserve">Seja </w:t>
+      </w:r>
+      <w:proofErr w:type="spellStart"/>
+      <w:r>
+        <w:rPr>
+          <w:rFonts w:ascii="Helvetica" w:eastAsia="Times New Roman" w:hAnsi="Helvetica" w:cs="Helvetica"/>
+          <w:bCs/>
+          <w:kern w:val="36"/>
+          <w:lang w:eastAsia="pt-BR"/>
+        </w:rPr>
+        <w:t>p</w:t>
+      </w:r>
+      <w:r>
+        <w:rPr>
+          <w:rFonts w:ascii="Helvetica" w:eastAsia="Times New Roman" w:hAnsi="Helvetica" w:cs="Helvetica"/>
+          <w:bCs/>
+          <w:kern w:val="36"/>
+          <w:lang w:eastAsia="pt-BR"/>
+        </w:rPr>
+        <w:t>Matriz</w:t>
+      </w:r>
+      <w:proofErr w:type="spellEnd"/>
+      <w:r>
+        <w:rPr>
+          <w:rFonts w:ascii="Helvetica" w:eastAsia="Times New Roman" w:hAnsi="Helvetica" w:cs="Helvetica"/>
+          <w:bCs/>
+          <w:kern w:val="36"/>
+          <w:lang w:eastAsia="pt-BR"/>
+        </w:rPr>
+        <w:t xml:space="preserve"> um ponteiro para </w:t>
+      </w:r>
+      <w:r>
+        <w:rPr>
+          <w:rFonts w:ascii="Helvetica" w:eastAsia="Times New Roman" w:hAnsi="Helvetica" w:cs="Helvetica"/>
+          <w:bCs/>
+          <w:kern w:val="36"/>
+          <w:lang w:eastAsia="pt-BR"/>
+        </w:rPr>
+        <w:t xml:space="preserve">uma matriz, então </w:t>
+      </w:r>
+      <w:proofErr w:type="spellStart"/>
+      <w:r>
+        <w:rPr>
+          <w:rFonts w:ascii="Helvetica" w:eastAsia="Times New Roman" w:hAnsi="Helvetica" w:cs="Helvetica"/>
+          <w:bCs/>
+          <w:kern w:val="36"/>
+          <w:lang w:eastAsia="pt-BR"/>
+        </w:rPr>
+        <w:t>pMatriz</w:t>
+      </w:r>
+      <w:proofErr w:type="spellEnd"/>
+      <w:r>
+        <w:rPr>
+          <w:rFonts w:ascii="Helvetica" w:eastAsia="Times New Roman" w:hAnsi="Helvetica" w:cs="Helvetica"/>
+          <w:bCs/>
+          <w:kern w:val="36"/>
+          <w:lang w:eastAsia="pt-BR"/>
+        </w:rPr>
+        <w:t>-&gt;</w:t>
+      </w:r>
+      <w:proofErr w:type="spellStart"/>
+      <w:r>
+        <w:rPr>
+          <w:rFonts w:ascii="Helvetica" w:eastAsia="Times New Roman" w:hAnsi="Helvetica" w:cs="Helvetica"/>
+          <w:bCs/>
+          <w:kern w:val="36"/>
+          <w:lang w:eastAsia="pt-BR"/>
+        </w:rPr>
+        <w:t>numColunas</w:t>
+      </w:r>
+      <w:proofErr w:type="spellEnd"/>
+      <w:r>
+        <w:rPr>
+          <w:rFonts w:ascii="Helvetica" w:eastAsia="Times New Roman" w:hAnsi="Helvetica" w:cs="Helvetica"/>
+          <w:bCs/>
+          <w:kern w:val="36"/>
+          <w:lang w:eastAsia="pt-BR"/>
+        </w:rPr>
+        <w:t xml:space="preserve"> &gt;= 0 e</w:t>
+      </w:r>
+    </w:p>
+    <w:p>
+      <w:pPr>
+        <w:pStyle w:val="PargrafodaLista"/>
+        <w:spacing w:before="240" w:after="225" w:line="240" w:lineRule="auto"/>
+        <w:outlineLvl w:val="0"/>
+        <w:rPr>
+          <w:rFonts w:ascii="Helvetica" w:eastAsia="Times New Roman" w:hAnsi="Helvetica" w:cs="Helvetica"/>
+          <w:bCs/>
+          <w:kern w:val="36"/>
+          <w:lang w:eastAsia="pt-BR"/>
+        </w:rPr>
+      </w:pPr>
+      <w:r>
+        <w:rPr>
+          <w:rFonts w:ascii="Helvetica" w:eastAsia="Times New Roman" w:hAnsi="Helvetica" w:cs="Helvetica"/>
+          <w:bCs/>
+          <w:kern w:val="36"/>
+          <w:lang w:eastAsia="pt-BR"/>
+        </w:rPr>
+        <w:t xml:space="preserve">                                                                               </w:t>
+      </w:r>
+      <w:proofErr w:type="spellStart"/>
+      <w:proofErr w:type="gramStart"/>
+      <w:r>
+        <w:rPr>
+          <w:rFonts w:ascii="Helvetica" w:eastAsia="Times New Roman" w:hAnsi="Helvetica" w:cs="Helvetica"/>
+          <w:bCs/>
+          <w:kern w:val="36"/>
+          <w:lang w:eastAsia="pt-BR"/>
+        </w:rPr>
+        <w:t>pMatriz</w:t>
+      </w:r>
+      <w:proofErr w:type="spellEnd"/>
+      <w:proofErr w:type="gramEnd"/>
+      <w:r>
+        <w:rPr>
+          <w:rFonts w:ascii="Helvetica" w:eastAsia="Times New Roman" w:hAnsi="Helvetica" w:cs="Helvetica"/>
+          <w:bCs/>
+          <w:kern w:val="36"/>
+          <w:lang w:eastAsia="pt-BR"/>
+        </w:rPr>
+        <w:t xml:space="preserve"> -&gt; </w:t>
+      </w:r>
+      <w:proofErr w:type="spellStart"/>
+      <w:r>
+        <w:rPr>
+          <w:rFonts w:ascii="Helvetica" w:eastAsia="Times New Roman" w:hAnsi="Helvetica" w:cs="Helvetica"/>
+          <w:bCs/>
+          <w:kern w:val="36"/>
+          <w:lang w:eastAsia="pt-BR"/>
+        </w:rPr>
+        <w:t>numLinhas</w:t>
+      </w:r>
+      <w:proofErr w:type="spellEnd"/>
+      <w:r>
+        <w:rPr>
+          <w:rFonts w:ascii="Helvetica" w:eastAsia="Times New Roman" w:hAnsi="Helvetica" w:cs="Helvetica"/>
+          <w:bCs/>
+          <w:kern w:val="36"/>
+          <w:lang w:eastAsia="pt-BR"/>
+        </w:rPr>
+        <w:t xml:space="preserve"> &gt; = 0 </w:t>
+      </w:r>
+    </w:p>
+    <w:p>
+      <w:pPr>
+        <w:pStyle w:val="PargrafodaLista"/>
+        <w:spacing w:before="240" w:after="225" w:line="240" w:lineRule="auto"/>
+        <w:outlineLvl w:val="0"/>
+        <w:rPr>
+          <w:rFonts w:ascii="Helvetica" w:eastAsia="Times New Roman" w:hAnsi="Helvetica" w:cs="Helvetica"/>
+          <w:bCs/>
+          <w:kern w:val="36"/>
+          <w:lang w:eastAsia="pt-BR"/>
+        </w:rPr>
+      </w:pPr>
+    </w:p>
+    <w:p>
+      <w:pPr>
+        <w:pStyle w:val="PargrafodaLista"/>
+        <w:numPr>
+          <w:ilvl w:val="0"/>
+          <w:numId w:val="1"/>
+        </w:numPr>
+        <w:spacing w:before="240" w:after="225" w:line="240" w:lineRule="auto"/>
+        <w:outlineLvl w:val="0"/>
+        <w:rPr>
+          <w:rFonts w:ascii="Helvetica" w:eastAsia="Times New Roman" w:hAnsi="Helvetica" w:cs="Helvetica"/>
+          <w:bCs/>
+          <w:kern w:val="36"/>
+          <w:lang w:eastAsia="pt-BR"/>
+        </w:rPr>
+      </w:pPr>
+      <w:r>
+        <w:rPr>
+          <w:rFonts w:ascii="Helvetica" w:eastAsia="Times New Roman" w:hAnsi="Helvetica" w:cs="Helvetica"/>
+          <w:bCs/>
+          <w:kern w:val="36"/>
+          <w:lang w:eastAsia="pt-BR"/>
+        </w:rPr>
+        <w:t xml:space="preserve">Se </w:t>
+      </w:r>
+      <w:proofErr w:type="spellStart"/>
+      <w:r>
+        <w:rPr>
+          <w:rFonts w:ascii="Helvetica" w:eastAsia="Times New Roman" w:hAnsi="Helvetica" w:cs="Helvetica"/>
+          <w:bCs/>
+          <w:kern w:val="36"/>
+          <w:lang w:eastAsia="pt-BR"/>
+        </w:rPr>
+        <w:t>pMatriz</w:t>
+      </w:r>
+      <w:proofErr w:type="spellEnd"/>
+      <w:r>
+        <w:rPr>
+          <w:rFonts w:ascii="Helvetica" w:eastAsia="Times New Roman" w:hAnsi="Helvetica" w:cs="Helvetica"/>
+          <w:bCs/>
+          <w:kern w:val="36"/>
+          <w:lang w:eastAsia="pt-BR"/>
+        </w:rPr>
+        <w:t xml:space="preserve"> não é nula, então </w:t>
+      </w:r>
+      <w:proofErr w:type="spellStart"/>
+      <w:r>
+        <w:rPr>
+          <w:rFonts w:ascii="Helvetica" w:eastAsia="Times New Roman" w:hAnsi="Helvetica" w:cs="Helvetica"/>
+          <w:bCs/>
+          <w:kern w:val="36"/>
+          <w:lang w:eastAsia="pt-BR"/>
+        </w:rPr>
+        <w:t>pMatriz</w:t>
+      </w:r>
+      <w:proofErr w:type="spellEnd"/>
+      <w:r>
+        <w:rPr>
+          <w:rFonts w:ascii="Helvetica" w:eastAsia="Times New Roman" w:hAnsi="Helvetica" w:cs="Helvetica"/>
+          <w:bCs/>
+          <w:kern w:val="36"/>
+          <w:lang w:eastAsia="pt-BR"/>
+        </w:rPr>
+        <w:t>-&gt;</w:t>
+      </w:r>
+      <w:proofErr w:type="spellStart"/>
+      <w:proofErr w:type="gramStart"/>
+      <w:r>
+        <w:rPr>
+          <w:rFonts w:ascii="Helvetica" w:eastAsia="Times New Roman" w:hAnsi="Helvetica" w:cs="Helvetica"/>
+          <w:bCs/>
+          <w:kern w:val="36"/>
+          <w:lang w:eastAsia="pt-BR"/>
+        </w:rPr>
+        <w:t>pLista</w:t>
+      </w:r>
+      <w:proofErr w:type="spellEnd"/>
+      <w:r>
+        <w:rPr>
+          <w:rFonts w:ascii="Helvetica" w:eastAsia="Times New Roman" w:hAnsi="Helvetica" w:cs="Helvetica"/>
+          <w:bCs/>
+          <w:kern w:val="36"/>
+          <w:lang w:eastAsia="pt-BR"/>
+        </w:rPr>
+        <w:t xml:space="preserve"> !</w:t>
+      </w:r>
+      <w:proofErr w:type="gramEnd"/>
+      <w:r>
+        <w:rPr>
+          <w:rFonts w:ascii="Helvetica" w:eastAsia="Times New Roman" w:hAnsi="Helvetica" w:cs="Helvetica"/>
+          <w:bCs/>
+          <w:kern w:val="36"/>
+          <w:lang w:eastAsia="pt-BR"/>
+        </w:rPr>
+        <w:t>= NULL</w:t>
+      </w:r>
+    </w:p>
+    <w:p>
+      <w:pPr>
+        <w:pStyle w:val="PargrafodaLista"/>
+        <w:spacing w:before="240" w:after="225" w:line="240" w:lineRule="auto"/>
+        <w:outlineLvl w:val="0"/>
+        <w:rPr>
+          <w:rFonts w:ascii="Helvetica" w:eastAsia="Times New Roman" w:hAnsi="Helvetica" w:cs="Helvetica"/>
+          <w:bCs/>
+          <w:kern w:val="36"/>
+          <w:lang w:eastAsia="pt-BR"/>
+        </w:rPr>
+      </w:pPr>
+    </w:p>
+    <w:p>
+      <w:pPr>
+        <w:pStyle w:val="PargrafodaLista"/>
+        <w:spacing w:before="240" w:after="225" w:line="240" w:lineRule="auto"/>
+        <w:outlineLvl w:val="0"/>
+        <w:rPr>
+          <w:rFonts w:ascii="Helvetica" w:eastAsia="Times New Roman" w:hAnsi="Helvetica" w:cs="Helvetica"/>
+          <w:bCs/>
+          <w:kern w:val="36"/>
+          <w:lang w:eastAsia="pt-BR"/>
+        </w:rPr>
+      </w:pPr>
+    </w:p>
+    <w:p>
+      <w:pPr>
+        <w:pStyle w:val="PargrafodaLista"/>
+        <w:numPr>
+          <w:ilvl w:val="0"/>
+          <w:numId w:val="1"/>
+        </w:numPr>
+        <w:spacing w:before="240" w:after="225" w:line="240" w:lineRule="auto"/>
+        <w:outlineLvl w:val="0"/>
+        <w:rPr>
+          <w:rFonts w:ascii="Helvetica" w:eastAsia="Times New Roman" w:hAnsi="Helvetica" w:cs="Helvetica"/>
+          <w:bCs/>
+          <w:kern w:val="36"/>
+          <w:lang w:eastAsia="pt-BR"/>
+        </w:rPr>
+      </w:pPr>
+      <w:r>
+        <w:rPr>
+          <w:rFonts w:ascii="Helvetica" w:eastAsia="Times New Roman" w:hAnsi="Helvetica" w:cs="Helvetica"/>
+          <w:bCs/>
+          <w:kern w:val="36"/>
+          <w:lang w:eastAsia="pt-BR"/>
+        </w:rPr>
+        <w:t xml:space="preserve">Para </w:t>
+      </w:r>
+      <w:proofErr w:type="spellStart"/>
+      <w:r>
+        <w:rPr>
+          <w:rFonts w:ascii="Helvetica" w:eastAsia="Times New Roman" w:hAnsi="Helvetica" w:cs="Helvetica"/>
+          <w:bCs/>
+          <w:kern w:val="36"/>
+          <w:lang w:eastAsia="pt-BR"/>
+        </w:rPr>
+        <w:t>pMatriz</w:t>
+      </w:r>
+      <w:proofErr w:type="spellEnd"/>
+      <w:r>
+        <w:rPr>
+          <w:rFonts w:ascii="Helvetica" w:eastAsia="Times New Roman" w:hAnsi="Helvetica" w:cs="Helvetica"/>
+          <w:bCs/>
+          <w:kern w:val="36"/>
+          <w:lang w:eastAsia="pt-BR"/>
+        </w:rPr>
+        <w:t xml:space="preserve"> -&gt; </w:t>
+      </w:r>
+      <w:proofErr w:type="spellStart"/>
+      <w:r>
+        <w:rPr>
+          <w:rFonts w:ascii="Helvetica" w:eastAsia="Times New Roman" w:hAnsi="Helvetica" w:cs="Helvetica"/>
+          <w:bCs/>
+          <w:kern w:val="36"/>
+          <w:lang w:eastAsia="pt-BR"/>
+        </w:rPr>
+        <w:t>pLista</w:t>
+      </w:r>
+      <w:proofErr w:type="spellEnd"/>
+      <w:r>
+        <w:rPr>
+          <w:rFonts w:ascii="Helvetica" w:eastAsia="Times New Roman" w:hAnsi="Helvetica" w:cs="Helvetica"/>
+          <w:bCs/>
+          <w:kern w:val="36"/>
+          <w:lang w:eastAsia="pt-BR"/>
+        </w:rPr>
+        <w:t xml:space="preserve"> valem as assertivas da Lista Duplamente Encadeada</w:t>
+      </w:r>
+    </w:p>
+    <w:p>
+      <w:pPr>
+        <w:pStyle w:val="PargrafodaLista"/>
+        <w:spacing w:before="240" w:after="225" w:line="240" w:lineRule="auto"/>
+        <w:outlineLvl w:val="0"/>
+        <w:rPr>
+          <w:rFonts w:ascii="Helvetica" w:eastAsia="Times New Roman" w:hAnsi="Helvetica" w:cs="Helvetica"/>
+          <w:bCs/>
+          <w:kern w:val="36"/>
+          <w:lang w:eastAsia="pt-BR"/>
+        </w:rPr>
+      </w:pPr>
+    </w:p>
+    <w:p/>
+    <w:p/>
+    <w:p>
+      <w:pPr>
+        <w:spacing w:before="240" w:after="225" w:line="240" w:lineRule="auto"/>
+        <w:outlineLvl w:val="0"/>
+        <w:rPr>
+          <w:rFonts w:ascii="Helvetica" w:eastAsia="Times New Roman" w:hAnsi="Helvetica" w:cs="Helvetica"/>
+          <w:bCs/>
+          <w:kern w:val="36"/>
+          <w:sz w:val="36"/>
+          <w:szCs w:val="36"/>
+          <w:u w:val="single"/>
+          <w:lang w:eastAsia="pt-BR"/>
+        </w:rPr>
+      </w:pPr>
+      <w:r>
+        <w:rPr>
+          <w:rFonts w:ascii="Helvetica" w:eastAsia="Times New Roman" w:hAnsi="Helvetica" w:cs="Helvetica"/>
+          <w:bCs/>
+          <w:kern w:val="36"/>
+          <w:sz w:val="36"/>
+          <w:szCs w:val="36"/>
+          <w:u w:val="single"/>
+          <w:lang w:eastAsia="pt-BR"/>
+        </w:rPr>
+        <w:t>Modelo Físico</w:t>
+      </w:r>
+      <w:bookmarkStart w:id="0" w:name="_GoBack"/>
+      <w:bookmarkEnd w:id="0"/>
+      <w:r>
+        <w:rPr>
+          <w:rFonts w:ascii="Helvetica" w:eastAsia="Times New Roman" w:hAnsi="Helvetica" w:cs="Helvetica"/>
+          <w:bCs/>
+          <w:kern w:val="36"/>
+          <w:sz w:val="36"/>
+          <w:szCs w:val="36"/>
+          <w:u w:val="single"/>
+          <w:lang w:eastAsia="pt-BR"/>
+        </w:rPr>
+        <w:t>:</w:t>
+      </w:r>
     </w:p>
     <w:p/>
     <w:sectPr>

</xml_diff>